<commit_message>
Criteria on the way
</commit_message>
<xml_diff>
--- a/nmath.docx
+++ b/nmath.docx
@@ -1,6 +1,6 @@
 
 <file path=word/document.xml><?xml version="1.0" encoding="utf-8"?>
-<w:document xmlns:ve="http://schemas.openxmlformats.org/markup-compatibility/2006" xmlns:o="urn:schemas-microsoft-com:office:office" xmlns:r="http://schemas.openxmlformats.org/officeDocument/2006/relationships" xmlns:m="http://schemas.openxmlformats.org/officeDocument/2006/math" xmlns:v="urn:schemas-microsoft-com:vml" xmlns:wp="http://schemas.openxmlformats.org/drawingml/2006/wordprocessingDrawing" xmlns:w10="urn:schemas-microsoft-com:office:word" xmlns:w="http://schemas.openxmlformats.org/wordprocessingml/2006/main" xmlns:wne="http://schemas.microsoft.com/office/word/2006/wordml">
+<w:document xmlns:wpc="http://schemas.microsoft.com/office/word/2010/wordprocessingCanvas" xmlns:mc="http://schemas.openxmlformats.org/markup-compatibility/2006" xmlns:o="urn:schemas-microsoft-com:office:office" xmlns:r="http://schemas.openxmlformats.org/officeDocument/2006/relationships" xmlns:m="http://schemas.openxmlformats.org/officeDocument/2006/math" xmlns:v="urn:schemas-microsoft-com:vml" xmlns:wp14="http://schemas.microsoft.com/office/word/2010/wordprocessingDrawing" xmlns:wp="http://schemas.openxmlformats.org/drawingml/2006/wordprocessingDrawing" xmlns:w10="urn:schemas-microsoft-com:office:word" xmlns:w="http://schemas.openxmlformats.org/wordprocessingml/2006/main" xmlns:w14="http://schemas.microsoft.com/office/word/2010/wordml" xmlns:wpg="http://schemas.microsoft.com/office/word/2010/wordprocessingGroup" xmlns:wpi="http://schemas.microsoft.com/office/word/2010/wordprocessingInk" xmlns:wne="http://schemas.microsoft.com/office/word/2006/wordml" xmlns:wps="http://schemas.microsoft.com/office/word/2010/wordprocessingShape" mc:Ignorable="w14 wp14">
   <w:body>
     <w:p>
       <w:pPr>
@@ -66,6 +66,23 @@
           <w:sz w:val="26"/>
           <w:szCs w:val="26"/>
         </w:rPr>
+        <w:t>Expression</w:t>
+      </w:r>
+    </w:p>
+    <w:p>
+      <w:pPr>
+        <w:rPr>
+          <w:rFonts w:ascii="Tahoma" w:hAnsi="Tahoma" w:cs="Tahoma"/>
+          <w:sz w:val="26"/>
+          <w:szCs w:val="26"/>
+        </w:rPr>
+      </w:pPr>
+      <w:r>
+        <w:rPr>
+          <w:rFonts w:ascii="Tahoma" w:hAnsi="Tahoma" w:cs="Tahoma"/>
+          <w:sz w:val="26"/>
+          <w:szCs w:val="26"/>
+        </w:rPr>
         <w:t>Domain</w:t>
       </w:r>
     </w:p>
@@ -83,7 +100,84 @@
           <w:sz w:val="26"/>
           <w:szCs w:val="26"/>
         </w:rPr>
+        <w:t>For convenience, below rules shall be applied in processing interval domain.</w:t>
+      </w:r>
+    </w:p>
+    <w:p>
+      <w:pPr>
+        <w:pStyle w:val="ListParagraph"/>
+        <w:numPr>
+          <w:ilvl w:val="0"/>
+          <w:numId w:val="1"/>
+        </w:numPr>
+        <w:rPr>
+          <w:rFonts w:ascii="Tahoma" w:hAnsi="Tahoma" w:cs="Tahoma"/>
+          <w:sz w:val="26"/>
+          <w:szCs w:val="26"/>
+        </w:rPr>
+      </w:pPr>
+      <w:r>
+        <w:rPr>
+          <w:rFonts w:ascii="Tahoma" w:hAnsi="Tahoma" w:cs="Tahoma"/>
+          <w:sz w:val="26"/>
+          <w:szCs w:val="26"/>
+        </w:rPr>
+        <w:t>Variables are always on the left child</w:t>
+      </w:r>
+      <w:r>
+        <w:rPr>
+          <w:rFonts w:ascii="Tahoma" w:hAnsi="Tahoma" w:cs="Tahoma"/>
+          <w:sz w:val="26"/>
+          <w:szCs w:val="26"/>
+        </w:rPr>
+        <w:t>ren</w:t>
+      </w:r>
+      <w:r>
+        <w:rPr>
+          <w:rFonts w:ascii="Tahoma" w:hAnsi="Tahoma" w:cs="Tahoma"/>
+          <w:sz w:val="26"/>
+          <w:szCs w:val="26"/>
+        </w:rPr>
+        <w:t>.</w:t>
+      </w:r>
+    </w:p>
+    <w:p>
+      <w:pPr>
+        <w:pStyle w:val="ListParagraph"/>
+        <w:numPr>
+          <w:ilvl w:val="0"/>
+          <w:numId w:val="1"/>
+        </w:numPr>
+        <w:rPr>
+          <w:rFonts w:ascii="Tahoma" w:hAnsi="Tahoma" w:cs="Tahoma"/>
+          <w:sz w:val="26"/>
+          <w:szCs w:val="26"/>
+        </w:rPr>
+      </w:pPr>
+    </w:p>
+    <w:p>
+      <w:pPr>
+        <w:rPr>
+          <w:rFonts w:ascii="Tahoma" w:hAnsi="Tahoma" w:cs="Tahoma"/>
+          <w:sz w:val="26"/>
+          <w:szCs w:val="26"/>
+        </w:rPr>
+      </w:pPr>
+      <w:r>
+        <w:rPr>
+          <w:rFonts w:ascii="Tahoma" w:hAnsi="Tahoma" w:cs="Tahoma"/>
+          <w:sz w:val="26"/>
+          <w:szCs w:val="26"/>
+        </w:rPr>
         <w:t>Interval</w:t>
+      </w:r>
+      <w:r>
+        <w:rPr>
+          <w:rFonts w:ascii="Tahoma" w:hAnsi="Tahoma" w:cs="Tahoma"/>
+          <w:sz w:val="26"/>
+          <w:szCs w:val="26"/>
+        </w:rPr>
+        <w:t xml:space="preserve"> 1</w:t>
       </w:r>
     </w:p>
     <w:p>
@@ -169,74 +263,8 @@
           <w:szCs w:val="26"/>
         </w:rPr>
         <w:pict>
-          <v:group id="_x0000_s1057" style="width:561pt;height:146.25pt;mso-position-horizontal-relative:char;mso-position-vertical-relative:line" coordorigin="615,6808" coordsize="11220,2925">
-            <v:rect id="_x0000_s1058" style="position:absolute;left:4890;top:6808;width:1905;height:525">
-              <v:textbox>
-                <w:txbxContent>
-                  <w:p>
-                    <w:pPr>
-                      <w:jc w:val="center"/>
-                      <w:rPr>
-                        <w:rFonts w:ascii="Tahoma" w:hAnsi="Tahoma" w:cs="Tahoma"/>
-                        <w:b/>
-                      </w:rPr>
-                    </w:pPr>
-                    <w:r>
-                      <w:rPr>
-                        <w:rFonts w:ascii="Tahoma" w:hAnsi="Tahoma" w:cs="Tahoma"/>
-                        <w:b/>
-                      </w:rPr>
-                      <w:t>AND</w:t>
-                    </w:r>
-                  </w:p>
-                </w:txbxContent>
-              </v:textbox>
-            </v:rect>
-            <v:rect id="_x0000_s1059" style="position:absolute;left:2715;top:7813;width:1905;height:525">
-              <v:textbox>
-                <w:txbxContent>
-                  <w:p>
-                    <w:pPr>
-                      <w:jc w:val="center"/>
-                      <w:rPr>
-                        <w:rFonts w:ascii="Tahoma" w:hAnsi="Tahoma" w:cs="Tahoma"/>
-                        <w:b/>
-                      </w:rPr>
-                    </w:pPr>
-                    <w:r>
-                      <w:rPr>
-                        <w:rFonts w:ascii="Tahoma" w:hAnsi="Tahoma" w:cs="Tahoma"/>
-                        <w:b/>
-                      </w:rPr>
-                      <w:t>GT</w:t>
-                    </w:r>
-                  </w:p>
-                </w:txbxContent>
-              </v:textbox>
-            </v:rect>
-            <v:rect id="_x0000_s1060" style="position:absolute;left:7320;top:7813;width:1905;height:525">
-              <v:textbox>
-                <w:txbxContent>
-                  <w:p>
-                    <w:pPr>
-                      <w:jc w:val="center"/>
-                      <w:rPr>
-                        <w:rFonts w:ascii="Tahoma" w:hAnsi="Tahoma" w:cs="Tahoma"/>
-                        <w:b/>
-                      </w:rPr>
-                    </w:pPr>
-                    <w:r>
-                      <w:rPr>
-                        <w:rFonts w:ascii="Tahoma" w:hAnsi="Tahoma" w:cs="Tahoma"/>
-                        <w:b/>
-                      </w:rPr>
-                      <w:t>LT</w:t>
-                    </w:r>
-                  </w:p>
-                </w:txbxContent>
-              </v:textbox>
-            </v:rect>
-            <v:rect id="_x0000_s1061" style="position:absolute;left:2445;top:8983;width:3915;height:750">
+          <v:group id="_x0000_s1114" style="width:429.75pt;height:119.25pt;mso-position-horizontal-relative:char;mso-position-vertical-relative:line" coordorigin="1185,7590" coordsize="8595,2385">
+            <v:rect id="_x0000_s1115" style="position:absolute;left:3240;top:7590;width:4275;height:690">
               <v:textbox>
                 <w:txbxContent>
                   <w:p>
@@ -250,63 +278,34 @@
                       <w:rPr>
                         <w:b/>
                       </w:rPr>
-                      <w:t>NUMBER | PI_TYPE | E_TYPE</w:t>
+                      <w:t>GT_LT</w:t>
+                    </w:r>
+                    <w:r>
+                      <w:rPr>
+                        <w:b/>
+                      </w:rPr>
+                      <w:t xml:space="preserve"> | GTE_LT | GT_LTE | GTE_LTE</w:t>
                     </w:r>
                   </w:p>
                   <w:p>
-                    <w:r>
-                      <w:t>Value: Value of left bound</w:t>
-                    </w:r>
-                  </w:p>
-                </w:txbxContent>
-              </v:textbox>
-            </v:rect>
-            <v:rect id="_x0000_s1062" style="position:absolute;left:615;top:9073;width:1665;height:525">
-              <v:textbox>
-                <w:txbxContent>
-                  <w:p>
                     <w:pPr>
-                      <w:jc w:val="center"/>
+                      <w:spacing w:after="0" w:line="240" w:lineRule="auto"/>
+                    </w:pPr>
+                    <w:r>
+                      <w:t xml:space="preserve">Variable: </w:t>
+                    </w:r>
+                    <w:r>
                       <w:rPr>
-                        <w:rFonts w:ascii="Tahoma" w:hAnsi="Tahoma" w:cs="Tahoma"/>
                         <w:b/>
                       </w:rPr>
-                    </w:pPr>
-                    <w:r>
-                      <w:rPr>
-                        <w:rFonts w:ascii="Tahoma" w:hAnsi="Tahoma" w:cs="Tahoma"/>
-                        <w:b/>
-                      </w:rPr>
-                      <w:t>VARIABLE</w:t>
+                      <w:t>x</w:t>
                     </w:r>
                   </w:p>
                   <w:p/>
                 </w:txbxContent>
               </v:textbox>
             </v:rect>
-            <v:rect id="_x0000_s1063" style="position:absolute;left:6435;top:9073;width:1725;height:525">
-              <v:textbox>
-                <w:txbxContent>
-                  <w:p>
-                    <w:pPr>
-                      <w:jc w:val="center"/>
-                      <w:rPr>
-                        <w:rFonts w:ascii="Tahoma" w:hAnsi="Tahoma" w:cs="Tahoma"/>
-                        <w:b/>
-                      </w:rPr>
-                    </w:pPr>
-                    <w:r>
-                      <w:rPr>
-                        <w:rFonts w:ascii="Tahoma" w:hAnsi="Tahoma" w:cs="Tahoma"/>
-                        <w:b/>
-                      </w:rPr>
-                      <w:t>VARIABLE</w:t>
-                    </w:r>
-                  </w:p>
-                </w:txbxContent>
-              </v:textbox>
-            </v:rect>
-            <v:rect id="_x0000_s1064" style="position:absolute;left:8340;top:9073;width:3495;height:660">
+            <v:rect id="_x0000_s1116" style="position:absolute;left:1185;top:9240;width:3810;height:735">
               <v:textbox>
                 <w:txbxContent>
                   <w:p>
@@ -324,9 +323,50 @@
                     </w:r>
                   </w:p>
                   <w:p>
-                    <w:r>
-                      <w:t>Value: Value of right bound</w:t>
-                    </w:r>
+                    <w:pPr>
+                      <w:spacing w:after="0" w:line="240" w:lineRule="auto"/>
+                    </w:pPr>
+                    <w:r>
+                      <w:t xml:space="preserve">Value: </w:t>
+                    </w:r>
+                    <w:proofErr w:type="spellStart"/>
+                    <w:r>
+                      <w:t>left_bound</w:t>
+                    </w:r>
+                    <w:proofErr w:type="spellEnd"/>
+                  </w:p>
+                </w:txbxContent>
+              </v:textbox>
+            </v:rect>
+            <v:rect id="_x0000_s1117" style="position:absolute;left:5970;top:9165;width:3810;height:735">
+              <v:textbox>
+                <w:txbxContent>
+                  <w:p>
+                    <w:pPr>
+                      <w:spacing w:after="0" w:line="240" w:lineRule="auto"/>
+                    </w:pPr>
+                    <w:r>
+                      <w:t xml:space="preserve">Type: </w:t>
+                    </w:r>
+                    <w:r>
+                      <w:rPr>
+                        <w:b/>
+                      </w:rPr>
+                      <w:t>NUMBER | PI_TYPE | E_TYPE</w:t>
+                    </w:r>
+                  </w:p>
+                  <w:p>
+                    <w:pPr>
+                      <w:spacing w:after="0" w:line="240" w:lineRule="auto"/>
+                    </w:pPr>
+                    <w:r>
+                      <w:t xml:space="preserve">Value: </w:t>
+                    </w:r>
+                    <w:proofErr w:type="spellStart"/>
+                    <w:r>
+                      <w:t>right_bound</w:t>
+                    </w:r>
+                    <w:proofErr w:type="spellEnd"/>
                   </w:p>
                 </w:txbxContent>
               </v:textbox>
@@ -335,22 +375,10 @@
               <v:path arrowok="t" fillok="f" o:connecttype="none"/>
               <o:lock v:ext="edit" shapetype="t"/>
             </v:shapetype>
-            <v:shape id="_x0000_s1065" type="#_x0000_t32" style="position:absolute;left:3825;top:7333;width:2040;height:480;flip:x" o:connectortype="straight">
+            <v:shape id="_x0000_s1118" type="#_x0000_t32" style="position:absolute;left:2880;top:8280;width:2520;height:960;flip:x" o:connectortype="straight">
               <v:stroke endarrow="block"/>
             </v:shape>
-            <v:shape id="_x0000_s1066" type="#_x0000_t32" style="position:absolute;left:5865;top:7333;width:1950;height:480" o:connectortype="straight">
-              <v:stroke endarrow="block"/>
-            </v:shape>
-            <v:shape id="_x0000_s1067" type="#_x0000_t32" style="position:absolute;left:1455;top:8338;width:2040;height:735;flip:x" o:connectortype="straight">
-              <v:stroke endarrow="block"/>
-            </v:shape>
-            <v:shape id="_x0000_s1068" type="#_x0000_t32" style="position:absolute;left:3495;top:8338;width:645;height:645" o:connectortype="straight">
-              <v:stroke endarrow="block"/>
-            </v:shape>
-            <v:shape id="_x0000_s1069" type="#_x0000_t32" style="position:absolute;left:7200;top:8338;width:960;height:735;flip:x" o:connectortype="straight">
-              <v:stroke endarrow="block"/>
-            </v:shape>
-            <v:shape id="_x0000_s1070" type="#_x0000_t32" style="position:absolute;left:8160;top:8338;width:1665;height:735" o:connectortype="straight">
+            <v:shape id="_x0000_s1119" type="#_x0000_t32" style="position:absolute;left:5400;top:8280;width:1995;height:885" o:connectortype="straight">
               <v:stroke endarrow="block"/>
             </v:shape>
             <w10:wrap type="none"/>
@@ -394,8 +422,181 @@
           <w:szCs w:val="26"/>
         </w:rPr>
       </w:pPr>
+      <w:r>
+        <w:rPr>
+          <w:rFonts w:ascii="Tahoma" w:hAnsi="Tahoma" w:cs="Tahoma"/>
+          <w:sz w:val="26"/>
+          <w:szCs w:val="26"/>
+        </w:rPr>
+        <w:t>Interval 2</w:t>
+      </w:r>
+    </w:p>
+    <w:p>
+      <w:pPr>
+        <w:rPr>
+          <w:rFonts w:ascii="Tahoma" w:hAnsi="Tahoma" w:cs="Tahoma"/>
+          <w:sz w:val="26"/>
+          <w:szCs w:val="26"/>
+        </w:rPr>
+      </w:pPr>
+      <m:oMathPara>
+        <m:oMath>
+          <m:r>
+            <w:rPr>
+              <w:rFonts w:ascii="Cambria Math" w:hAnsi="Cambria Math" w:cs="Tahoma"/>
+              <w:sz w:val="26"/>
+              <w:szCs w:val="26"/>
+            </w:rPr>
+            <m:t>number1≤variable≤number2</m:t>
+          </m:r>
+        </m:oMath>
+      </m:oMathPara>
       <w:bookmarkStart w:id="0" w:name="_GoBack"/>
       <w:bookmarkEnd w:id="0"/>
+    </w:p>
+    <w:p>
+      <w:pPr>
+        <w:rPr>
+          <w:rFonts w:ascii="Tahoma" w:hAnsi="Tahoma" w:cs="Tahoma"/>
+          <w:sz w:val="26"/>
+          <w:szCs w:val="26"/>
+        </w:rPr>
+      </w:pPr>
+      <w:r>
+        <w:rPr>
+          <w:rFonts w:ascii="Tahoma" w:hAnsi="Tahoma" w:cs="Tahoma"/>
+          <w:noProof/>
+          <w:sz w:val="26"/>
+          <w:szCs w:val="26"/>
+        </w:rPr>
+      </w:r>
+      <w:r>
+        <w:rPr>
+          <w:rFonts w:ascii="Tahoma" w:hAnsi="Tahoma" w:cs="Tahoma"/>
+          <w:noProof/>
+          <w:sz w:val="26"/>
+          <w:szCs w:val="26"/>
+        </w:rPr>
+        <w:pict>
+          <v:group id="_x0000_s1126" style="width:429.75pt;height:119.25pt;mso-position-horizontal-relative:char;mso-position-vertical-relative:line" coordorigin="1185,7590" coordsize="8595,2385">
+            <v:rect id="_x0000_s1127" style="position:absolute;left:3240;top:7590;width:4275;height:690">
+              <v:textbox>
+                <w:txbxContent>
+                  <w:p>
+                    <w:pPr>
+                      <w:spacing w:after="0" w:line="240" w:lineRule="auto"/>
+                    </w:pPr>
+                    <w:r>
+                      <w:t xml:space="preserve">Type: </w:t>
+                    </w:r>
+                    <w:r>
+                      <w:rPr>
+                        <w:b/>
+                      </w:rPr>
+                      <w:t>GT_LT</w:t>
+                    </w:r>
+                    <w:r>
+                      <w:rPr>
+                        <w:b/>
+                      </w:rPr>
+                      <w:t xml:space="preserve"> | GTE_LT | GT_LTE | GTE_LTE</w:t>
+                    </w:r>
+                  </w:p>
+                  <w:p>
+                    <w:pPr>
+                      <w:spacing w:after="0" w:line="240" w:lineRule="auto"/>
+                    </w:pPr>
+                    <w:r>
+                      <w:t xml:space="preserve">Variable: </w:t>
+                    </w:r>
+                    <w:r>
+                      <w:rPr>
+                        <w:b/>
+                      </w:rPr>
+                      <w:t>x</w:t>
+                    </w:r>
+                  </w:p>
+                  <w:p/>
+                </w:txbxContent>
+              </v:textbox>
+            </v:rect>
+            <v:rect id="_x0000_s1128" style="position:absolute;left:1185;top:9240;width:3810;height:735">
+              <v:textbox>
+                <w:txbxContent>
+                  <w:p>
+                    <w:pPr>
+                      <w:spacing w:after="0" w:line="240" w:lineRule="auto"/>
+                    </w:pPr>
+                    <w:r>
+                      <w:t xml:space="preserve">Type: </w:t>
+                    </w:r>
+                    <w:r>
+                      <w:rPr>
+                        <w:b/>
+                      </w:rPr>
+                      <w:t>NUMBER | PI_TYPE | E_TYPE</w:t>
+                    </w:r>
+                  </w:p>
+                  <w:p>
+                    <w:pPr>
+                      <w:spacing w:after="0" w:line="240" w:lineRule="auto"/>
+                    </w:pPr>
+                    <w:r>
+                      <w:t xml:space="preserve">Value: </w:t>
+                    </w:r>
+                    <w:proofErr w:type="spellStart"/>
+                    <w:r>
+                      <w:t>left_bound</w:t>
+                    </w:r>
+                    <w:proofErr w:type="spellEnd"/>
+                  </w:p>
+                </w:txbxContent>
+              </v:textbox>
+            </v:rect>
+            <v:rect id="_x0000_s1129" style="position:absolute;left:5970;top:9165;width:3810;height:735">
+              <v:textbox>
+                <w:txbxContent>
+                  <w:p>
+                    <w:pPr>
+                      <w:spacing w:after="0" w:line="240" w:lineRule="auto"/>
+                    </w:pPr>
+                    <w:r>
+                      <w:t xml:space="preserve">Type: </w:t>
+                    </w:r>
+                    <w:r>
+                      <w:rPr>
+                        <w:b/>
+                      </w:rPr>
+                      <w:t>NUMBER | PI_TYPE | E_TYPE</w:t>
+                    </w:r>
+                  </w:p>
+                  <w:p>
+                    <w:pPr>
+                      <w:spacing w:after="0" w:line="240" w:lineRule="auto"/>
+                    </w:pPr>
+                    <w:r>
+                      <w:t xml:space="preserve">Value: </w:t>
+                    </w:r>
+                    <w:proofErr w:type="spellStart"/>
+                    <w:r>
+                      <w:t>right_bound</w:t>
+                    </w:r>
+                    <w:proofErr w:type="spellEnd"/>
+                  </w:p>
+                </w:txbxContent>
+              </v:textbox>
+            </v:rect>
+            <v:shape id="_x0000_s1130" type="#_x0000_t32" style="position:absolute;left:2880;top:8280;width:2520;height:960;flip:x" o:connectortype="straight">
+              <v:stroke endarrow="block"/>
+            </v:shape>
+            <v:shape id="_x0000_s1131" type="#_x0000_t32" style="position:absolute;left:5400;top:8280;width:1995;height:885" o:connectortype="straight">
+              <v:stroke endarrow="block"/>
+            </v:shape>
+            <w10:wrap type="none"/>
+            <w10:anchorlock/>
+          </v:group>
+        </w:pict>
+      </w:r>
     </w:p>
     <w:sectPr>
       <w:pgSz w:w="12240" w:h="15840"/>
@@ -407,8 +608,128 @@
 </w:document>
 </file>
 
+<file path=word/numbering.xml><?xml version="1.0" encoding="utf-8"?>
+<w:numbering xmlns:wpc="http://schemas.microsoft.com/office/word/2010/wordprocessingCanvas" xmlns:mc="http://schemas.openxmlformats.org/markup-compatibility/2006" xmlns:o="urn:schemas-microsoft-com:office:office" xmlns:r="http://schemas.openxmlformats.org/officeDocument/2006/relationships" xmlns:m="http://schemas.openxmlformats.org/officeDocument/2006/math" xmlns:v="urn:schemas-microsoft-com:vml" xmlns:wp14="http://schemas.microsoft.com/office/word/2010/wordprocessingDrawing" xmlns:wp="http://schemas.openxmlformats.org/drawingml/2006/wordprocessingDrawing" xmlns:w10="urn:schemas-microsoft-com:office:word" xmlns:w="http://schemas.openxmlformats.org/wordprocessingml/2006/main" xmlns:w14="http://schemas.microsoft.com/office/word/2010/wordml" xmlns:wpg="http://schemas.microsoft.com/office/word/2010/wordprocessingGroup" xmlns:wpi="http://schemas.microsoft.com/office/word/2010/wordprocessingInk" xmlns:wne="http://schemas.microsoft.com/office/word/2006/wordml" xmlns:wps="http://schemas.microsoft.com/office/word/2010/wordprocessingShape" mc:Ignorable="w14 wp14">
+  <w:abstractNum w:abstractNumId="0">
+    <w:nsid w:val="55986753"/>
+    <w:multiLevelType w:val="hybridMultilevel"/>
+    <w:tmpl w:val="954E5E2A"/>
+    <w:lvl w:ilvl="0" w:tplc="55A63236">
+      <w:numFmt w:val="bullet"/>
+      <w:lvlText w:val="-"/>
+      <w:lvlJc w:val="left"/>
+      <w:pPr>
+        <w:ind w:left="1080" w:hanging="360"/>
+      </w:pPr>
+      <w:rPr>
+        <w:rFonts w:ascii="Tahoma" w:eastAsiaTheme="minorEastAsia" w:hAnsi="Tahoma" w:cs="Tahoma" w:hint="default"/>
+      </w:rPr>
+    </w:lvl>
+    <w:lvl w:ilvl="1" w:tplc="04090003" w:tentative="1">
+      <w:start w:val="1"/>
+      <w:numFmt w:val="bullet"/>
+      <w:lvlText w:val="o"/>
+      <w:lvlJc w:val="left"/>
+      <w:pPr>
+        <w:ind w:left="1800" w:hanging="360"/>
+      </w:pPr>
+      <w:rPr>
+        <w:rFonts w:ascii="Courier New" w:hAnsi="Courier New" w:cs="Courier New" w:hint="default"/>
+      </w:rPr>
+    </w:lvl>
+    <w:lvl w:ilvl="2" w:tplc="04090005" w:tentative="1">
+      <w:start w:val="1"/>
+      <w:numFmt w:val="bullet"/>
+      <w:lvlText w:val=""/>
+      <w:lvlJc w:val="left"/>
+      <w:pPr>
+        <w:ind w:left="2520" w:hanging="360"/>
+      </w:pPr>
+      <w:rPr>
+        <w:rFonts w:ascii="Wingdings" w:hAnsi="Wingdings" w:hint="default"/>
+      </w:rPr>
+    </w:lvl>
+    <w:lvl w:ilvl="3" w:tplc="04090001" w:tentative="1">
+      <w:start w:val="1"/>
+      <w:numFmt w:val="bullet"/>
+      <w:lvlText w:val=""/>
+      <w:lvlJc w:val="left"/>
+      <w:pPr>
+        <w:ind w:left="3240" w:hanging="360"/>
+      </w:pPr>
+      <w:rPr>
+        <w:rFonts w:ascii="Symbol" w:hAnsi="Symbol" w:hint="default"/>
+      </w:rPr>
+    </w:lvl>
+    <w:lvl w:ilvl="4" w:tplc="04090003" w:tentative="1">
+      <w:start w:val="1"/>
+      <w:numFmt w:val="bullet"/>
+      <w:lvlText w:val="o"/>
+      <w:lvlJc w:val="left"/>
+      <w:pPr>
+        <w:ind w:left="3960" w:hanging="360"/>
+      </w:pPr>
+      <w:rPr>
+        <w:rFonts w:ascii="Courier New" w:hAnsi="Courier New" w:cs="Courier New" w:hint="default"/>
+      </w:rPr>
+    </w:lvl>
+    <w:lvl w:ilvl="5" w:tplc="04090005" w:tentative="1">
+      <w:start w:val="1"/>
+      <w:numFmt w:val="bullet"/>
+      <w:lvlText w:val=""/>
+      <w:lvlJc w:val="left"/>
+      <w:pPr>
+        <w:ind w:left="4680" w:hanging="360"/>
+      </w:pPr>
+      <w:rPr>
+        <w:rFonts w:ascii="Wingdings" w:hAnsi="Wingdings" w:hint="default"/>
+      </w:rPr>
+    </w:lvl>
+    <w:lvl w:ilvl="6" w:tplc="04090001" w:tentative="1">
+      <w:start w:val="1"/>
+      <w:numFmt w:val="bullet"/>
+      <w:lvlText w:val=""/>
+      <w:lvlJc w:val="left"/>
+      <w:pPr>
+        <w:ind w:left="5400" w:hanging="360"/>
+      </w:pPr>
+      <w:rPr>
+        <w:rFonts w:ascii="Symbol" w:hAnsi="Symbol" w:hint="default"/>
+      </w:rPr>
+    </w:lvl>
+    <w:lvl w:ilvl="7" w:tplc="04090003" w:tentative="1">
+      <w:start w:val="1"/>
+      <w:numFmt w:val="bullet"/>
+      <w:lvlText w:val="o"/>
+      <w:lvlJc w:val="left"/>
+      <w:pPr>
+        <w:ind w:left="6120" w:hanging="360"/>
+      </w:pPr>
+      <w:rPr>
+        <w:rFonts w:ascii="Courier New" w:hAnsi="Courier New" w:cs="Courier New" w:hint="default"/>
+      </w:rPr>
+    </w:lvl>
+    <w:lvl w:ilvl="8" w:tplc="04090005" w:tentative="1">
+      <w:start w:val="1"/>
+      <w:numFmt w:val="bullet"/>
+      <w:lvlText w:val=""/>
+      <w:lvlJc w:val="left"/>
+      <w:pPr>
+        <w:ind w:left="6840" w:hanging="360"/>
+      </w:pPr>
+      <w:rPr>
+        <w:rFonts w:ascii="Wingdings" w:hAnsi="Wingdings" w:hint="default"/>
+      </w:rPr>
+    </w:lvl>
+  </w:abstractNum>
+  <w:num w:numId="1">
+    <w:abstractNumId w:val="0"/>
+  </w:num>
+</w:numbering>
+</file>
+
 <file path=word/styles.xml><?xml version="1.0" encoding="utf-8"?>
-<w:styles xmlns:r="http://schemas.openxmlformats.org/officeDocument/2006/relationships" xmlns:w="http://schemas.openxmlformats.org/wordprocessingml/2006/main">
+<w:styles xmlns:mc="http://schemas.openxmlformats.org/markup-compatibility/2006" xmlns:r="http://schemas.openxmlformats.org/officeDocument/2006/relationships" xmlns:w="http://schemas.openxmlformats.org/wordprocessingml/2006/main" xmlns:w14="http://schemas.microsoft.com/office/word/2010/wordml" mc:Ignorable="w14">
   <w:docDefaults>
     <w:rPrDefault>
       <w:rPr>
@@ -579,7 +900,6 @@
     <w:uiPriority w:val="99"/>
     <w:semiHidden/>
     <w:unhideWhenUsed/>
-    <w:qFormat/>
     <w:tblPr>
       <w:tblInd w:w="0" w:type="dxa"/>
       <w:tblCellMar>
@@ -635,6 +955,207 @@
       <w:sz w:val="16"/>
       <w:szCs w:val="16"/>
     </w:rPr>
+  </w:style>
+  <w:style w:type="paragraph" w:styleId="ListParagraph">
+    <w:name w:val="List Paragraph"/>
+    <w:basedOn w:val="Normal"/>
+    <w:uiPriority w:val="34"/>
+    <w:qFormat/>
+    <w:rsid w:val="00E700BA"/>
+    <w:pPr>
+      <w:ind w:left="720"/>
+      <w:contextualSpacing/>
+    </w:pPr>
+  </w:style>
+</w:styles>
+</file>
+
+<file path=word/stylesWithEffects.xml><?xml version="1.0" encoding="utf-8"?>
+<w:styles xmlns:wpc="http://schemas.microsoft.com/office/word/2010/wordprocessingCanvas" xmlns:mc="http://schemas.openxmlformats.org/markup-compatibility/2006" xmlns:o="urn:schemas-microsoft-com:office:office" xmlns:r="http://schemas.openxmlformats.org/officeDocument/2006/relationships" xmlns:m="http://schemas.openxmlformats.org/officeDocument/2006/math" xmlns:v="urn:schemas-microsoft-com:vml" xmlns:wp14="http://schemas.microsoft.com/office/word/2010/wordprocessingDrawing" xmlns:wp="http://schemas.openxmlformats.org/drawingml/2006/wordprocessingDrawing" xmlns:w10="urn:schemas-microsoft-com:office:word" xmlns:w="http://schemas.openxmlformats.org/wordprocessingml/2006/main" xmlns:w14="http://schemas.microsoft.com/office/word/2010/wordml" xmlns:wpg="http://schemas.microsoft.com/office/word/2010/wordprocessingGroup" xmlns:wpi="http://schemas.microsoft.com/office/word/2010/wordprocessingInk" xmlns:wne="http://schemas.microsoft.com/office/word/2006/wordml" xmlns:wps="http://schemas.microsoft.com/office/word/2010/wordprocessingShape" mc:Ignorable="w14 wp14">
+  <w:docDefaults>
+    <w:rPrDefault>
+      <w:rPr>
+        <w:rFonts w:asciiTheme="minorHAnsi" w:eastAsiaTheme="minorEastAsia" w:hAnsiTheme="minorHAnsi" w:cstheme="minorBidi"/>
+        <w:sz w:val="22"/>
+        <w:szCs w:val="22"/>
+        <w:lang w:val="en-US" w:eastAsia="en-US" w:bidi="ar-SA"/>
+      </w:rPr>
+    </w:rPrDefault>
+    <w:pPrDefault>
+      <w:pPr>
+        <w:spacing w:after="200" w:line="276" w:lineRule="auto"/>
+      </w:pPr>
+    </w:pPrDefault>
+  </w:docDefaults>
+  <w:latentStyles w:defLockedState="0" w:defUIPriority="99" w:defSemiHidden="1" w:defUnhideWhenUsed="1" w:defQFormat="0" w:count="267">
+    <w:lsdException w:name="Normal" w:semiHidden="0" w:uiPriority="0" w:unhideWhenUsed="0" w:qFormat="1"/>
+    <w:lsdException w:name="heading 1" w:semiHidden="0" w:uiPriority="9" w:unhideWhenUsed="0" w:qFormat="1"/>
+    <w:lsdException w:name="heading 2" w:uiPriority="9" w:qFormat="1"/>
+    <w:lsdException w:name="heading 3" w:uiPriority="9" w:qFormat="1"/>
+    <w:lsdException w:name="heading 4" w:uiPriority="9" w:qFormat="1"/>
+    <w:lsdException w:name="heading 5" w:uiPriority="9" w:qFormat="1"/>
+    <w:lsdException w:name="heading 6" w:uiPriority="9" w:qFormat="1"/>
+    <w:lsdException w:name="heading 7" w:uiPriority="9" w:qFormat="1"/>
+    <w:lsdException w:name="heading 8" w:uiPriority="9" w:qFormat="1"/>
+    <w:lsdException w:name="heading 9" w:uiPriority="9" w:qFormat="1"/>
+    <w:lsdException w:name="toc 1" w:uiPriority="39"/>
+    <w:lsdException w:name="toc 2" w:uiPriority="39"/>
+    <w:lsdException w:name="toc 3" w:uiPriority="39"/>
+    <w:lsdException w:name="toc 4" w:uiPriority="39"/>
+    <w:lsdException w:name="toc 5" w:uiPriority="39"/>
+    <w:lsdException w:name="toc 6" w:uiPriority="39"/>
+    <w:lsdException w:name="toc 7" w:uiPriority="39"/>
+    <w:lsdException w:name="toc 8" w:uiPriority="39"/>
+    <w:lsdException w:name="toc 9" w:uiPriority="39"/>
+    <w:lsdException w:name="caption" w:uiPriority="35" w:qFormat="1"/>
+    <w:lsdException w:name="Title" w:semiHidden="0" w:uiPriority="10" w:unhideWhenUsed="0" w:qFormat="1"/>
+    <w:lsdException w:name="Default Paragraph Font" w:uiPriority="1"/>
+    <w:lsdException w:name="Subtitle" w:semiHidden="0" w:uiPriority="11" w:unhideWhenUsed="0" w:qFormat="1"/>
+    <w:lsdException w:name="Strong" w:semiHidden="0" w:uiPriority="22" w:unhideWhenUsed="0" w:qFormat="1"/>
+    <w:lsdException w:name="Emphasis" w:semiHidden="0" w:uiPriority="20" w:unhideWhenUsed="0" w:qFormat="1"/>
+    <w:lsdException w:name="Table Grid" w:semiHidden="0" w:uiPriority="59" w:unhideWhenUsed="0"/>
+    <w:lsdException w:name="Placeholder Text" w:unhideWhenUsed="0"/>
+    <w:lsdException w:name="No Spacing" w:semiHidden="0" w:uiPriority="1" w:unhideWhenUsed="0" w:qFormat="1"/>
+    <w:lsdException w:name="Light Shading" w:semiHidden="0" w:uiPriority="60" w:unhideWhenUsed="0"/>
+    <w:lsdException w:name="Light List" w:semiHidden="0" w:uiPriority="61" w:unhideWhenUsed="0"/>
+    <w:lsdException w:name="Light Grid" w:semiHidden="0" w:uiPriority="62" w:unhideWhenUsed="0"/>
+    <w:lsdException w:name="Medium Shading 1" w:semiHidden="0" w:uiPriority="63" w:unhideWhenUsed="0"/>
+    <w:lsdException w:name="Medium Shading 2" w:semiHidden="0" w:uiPriority="64" w:unhideWhenUsed="0"/>
+    <w:lsdException w:name="Medium List 1" w:semiHidden="0" w:uiPriority="65" w:unhideWhenUsed="0"/>
+    <w:lsdException w:name="Medium List 2" w:semiHidden="0" w:uiPriority="66" w:unhideWhenUsed="0"/>
+    <w:lsdException w:name="Medium Grid 1" w:semiHidden="0" w:uiPriority="67" w:unhideWhenUsed="0"/>
+    <w:lsdException w:name="Medium Grid 2" w:semiHidden="0" w:uiPriority="68" w:unhideWhenUsed="0"/>
+    <w:lsdException w:name="Medium Grid 3" w:semiHidden="0" w:uiPriority="69" w:unhideWhenUsed="0"/>
+    <w:lsdException w:name="Dark List" w:semiHidden="0" w:uiPriority="70" w:unhideWhenUsed="0"/>
+    <w:lsdException w:name="Colorful Shading" w:semiHidden="0" w:uiPriority="71" w:unhideWhenUsed="0"/>
+    <w:lsdException w:name="Colorful List" w:semiHidden="0" w:uiPriority="72" w:unhideWhenUsed="0"/>
+    <w:lsdException w:name="Colorful Grid" w:semiHidden="0" w:uiPriority="73" w:unhideWhenUsed="0"/>
+    <w:lsdException w:name="Light Shading Accent 1" w:semiHidden="0" w:uiPriority="60" w:unhideWhenUsed="0"/>
+    <w:lsdException w:name="Light List Accent 1" w:semiHidden="0" w:uiPriority="61" w:unhideWhenUsed="0"/>
+    <w:lsdException w:name="Light Grid Accent 1" w:semiHidden="0" w:uiPriority="62" w:unhideWhenUsed="0"/>
+    <w:lsdException w:name="Medium Shading 1 Accent 1" w:semiHidden="0" w:uiPriority="63" w:unhideWhenUsed="0"/>
+    <w:lsdException w:name="Medium Shading 2 Accent 1" w:semiHidden="0" w:uiPriority="64" w:unhideWhenUsed="0"/>
+    <w:lsdException w:name="Medium List 1 Accent 1" w:semiHidden="0" w:uiPriority="65" w:unhideWhenUsed="0"/>
+    <w:lsdException w:name="Revision" w:unhideWhenUsed="0"/>
+    <w:lsdException w:name="List Paragraph" w:semiHidden="0" w:uiPriority="34" w:unhideWhenUsed="0" w:qFormat="1"/>
+    <w:lsdException w:name="Quote" w:semiHidden="0" w:uiPriority="29" w:unhideWhenUsed="0" w:qFormat="1"/>
+    <w:lsdException w:name="Intense Quote" w:semiHidden="0" w:uiPriority="30" w:unhideWhenUsed="0" w:qFormat="1"/>
+    <w:lsdException w:name="Medium List 2 Accent 1" w:semiHidden="0" w:uiPriority="66" w:unhideWhenUsed="0"/>
+    <w:lsdException w:name="Medium Grid 1 Accent 1" w:semiHidden="0" w:uiPriority="67" w:unhideWhenUsed="0"/>
+    <w:lsdException w:name="Medium Grid 2 Accent 1" w:semiHidden="0" w:uiPriority="68" w:unhideWhenUsed="0"/>
+    <w:lsdException w:name="Medium Grid 3 Accent 1" w:semiHidden="0" w:uiPriority="69" w:unhideWhenUsed="0"/>
+    <w:lsdException w:name="Dark List Accent 1" w:semiHidden="0" w:uiPriority="70" w:unhideWhenUsed="0"/>
+    <w:lsdException w:name="Colorful Shading Accent 1" w:semiHidden="0" w:uiPriority="71" w:unhideWhenUsed="0"/>
+    <w:lsdException w:name="Colorful List Accent 1" w:semiHidden="0" w:uiPriority="72" w:unhideWhenUsed="0"/>
+    <w:lsdException w:name="Colorful Grid Accent 1" w:semiHidden="0" w:uiPriority="73" w:unhideWhenUsed="0"/>
+    <w:lsdException w:name="Light Shading Accent 2" w:semiHidden="0" w:uiPriority="60" w:unhideWhenUsed="0"/>
+    <w:lsdException w:name="Light List Accent 2" w:semiHidden="0" w:uiPriority="61" w:unhideWhenUsed="0"/>
+    <w:lsdException w:name="Light Grid Accent 2" w:semiHidden="0" w:uiPriority="62" w:unhideWhenUsed="0"/>
+    <w:lsdException w:name="Medium Shading 1 Accent 2" w:semiHidden="0" w:uiPriority="63" w:unhideWhenUsed="0"/>
+    <w:lsdException w:name="Medium Shading 2 Accent 2" w:semiHidden="0" w:uiPriority="64" w:unhideWhenUsed="0"/>
+    <w:lsdException w:name="Medium List 1 Accent 2" w:semiHidden="0" w:uiPriority="65" w:unhideWhenUsed="0"/>
+    <w:lsdException w:name="Medium List 2 Accent 2" w:semiHidden="0" w:uiPriority="66" w:unhideWhenUsed="0"/>
+    <w:lsdException w:name="Medium Grid 1 Accent 2" w:semiHidden="0" w:uiPriority="67" w:unhideWhenUsed="0"/>
+    <w:lsdException w:name="Medium Grid 2 Accent 2" w:semiHidden="0" w:uiPriority="68" w:unhideWhenUsed="0"/>
+    <w:lsdException w:name="Medium Grid 3 Accent 2" w:semiHidden="0" w:uiPriority="69" w:unhideWhenUsed="0"/>
+    <w:lsdException w:name="Dark List Accent 2" w:semiHidden="0" w:uiPriority="70" w:unhideWhenUsed="0"/>
+    <w:lsdException w:name="Colorful Shading Accent 2" w:semiHidden="0" w:uiPriority="71" w:unhideWhenUsed="0"/>
+    <w:lsdException w:name="Colorful List Accent 2" w:semiHidden="0" w:uiPriority="72" w:unhideWhenUsed="0"/>
+    <w:lsdException w:name="Colorful Grid Accent 2" w:semiHidden="0" w:uiPriority="73" w:unhideWhenUsed="0"/>
+    <w:lsdException w:name="Light Shading Accent 3" w:semiHidden="0" w:uiPriority="60" w:unhideWhenUsed="0"/>
+    <w:lsdException w:name="Light List Accent 3" w:semiHidden="0" w:uiPriority="61" w:unhideWhenUsed="0"/>
+    <w:lsdException w:name="Light Grid Accent 3" w:semiHidden="0" w:uiPriority="62" w:unhideWhenUsed="0"/>
+    <w:lsdException w:name="Medium Shading 1 Accent 3" w:semiHidden="0" w:uiPriority="63" w:unhideWhenUsed="0"/>
+    <w:lsdException w:name="Medium Shading 2 Accent 3" w:semiHidden="0" w:uiPriority="64" w:unhideWhenUsed="0"/>
+    <w:lsdException w:name="Medium List 1 Accent 3" w:semiHidden="0" w:uiPriority="65" w:unhideWhenUsed="0"/>
+    <w:lsdException w:name="Medium List 2 Accent 3" w:semiHidden="0" w:uiPriority="66" w:unhideWhenUsed="0"/>
+    <w:lsdException w:name="Medium Grid 1 Accent 3" w:semiHidden="0" w:uiPriority="67" w:unhideWhenUsed="0"/>
+    <w:lsdException w:name="Medium Grid 2 Accent 3" w:semiHidden="0" w:uiPriority="68" w:unhideWhenUsed="0"/>
+    <w:lsdException w:name="Medium Grid 3 Accent 3" w:semiHidden="0" w:uiPriority="69" w:unhideWhenUsed="0"/>
+    <w:lsdException w:name="Dark List Accent 3" w:semiHidden="0" w:uiPriority="70" w:unhideWhenUsed="0"/>
+    <w:lsdException w:name="Colorful Shading Accent 3" w:semiHidden="0" w:uiPriority="71" w:unhideWhenUsed="0"/>
+    <w:lsdException w:name="Colorful List Accent 3" w:semiHidden="0" w:uiPriority="72" w:unhideWhenUsed="0"/>
+    <w:lsdException w:name="Colorful Grid Accent 3" w:semiHidden="0" w:uiPriority="73" w:unhideWhenUsed="0"/>
+    <w:lsdException w:name="Light Shading Accent 4" w:semiHidden="0" w:uiPriority="60" w:unhideWhenUsed="0"/>
+    <w:lsdException w:name="Light List Accent 4" w:semiHidden="0" w:uiPriority="61" w:unhideWhenUsed="0"/>
+    <w:lsdException w:name="Light Grid Accent 4" w:semiHidden="0" w:uiPriority="62" w:unhideWhenUsed="0"/>
+    <w:lsdException w:name="Medium Shading 1 Accent 4" w:semiHidden="0" w:uiPriority="63" w:unhideWhenUsed="0"/>
+    <w:lsdException w:name="Medium Shading 2 Accent 4" w:semiHidden="0" w:uiPriority="64" w:unhideWhenUsed="0"/>
+    <w:lsdException w:name="Medium List 1 Accent 4" w:semiHidden="0" w:uiPriority="65" w:unhideWhenUsed="0"/>
+    <w:lsdException w:name="Medium List 2 Accent 4" w:semiHidden="0" w:uiPriority="66" w:unhideWhenUsed="0"/>
+    <w:lsdException w:name="Medium Grid 1 Accent 4" w:semiHidden="0" w:uiPriority="67" w:unhideWhenUsed="0"/>
+    <w:lsdException w:name="Medium Grid 2 Accent 4" w:semiHidden="0" w:uiPriority="68" w:unhideWhenUsed="0"/>
+    <w:lsdException w:name="Medium Grid 3 Accent 4" w:semiHidden="0" w:uiPriority="69" w:unhideWhenUsed="0"/>
+    <w:lsdException w:name="Dark List Accent 4" w:semiHidden="0" w:uiPriority="70" w:unhideWhenUsed="0"/>
+    <w:lsdException w:name="Colorful Shading Accent 4" w:semiHidden="0" w:uiPriority="71" w:unhideWhenUsed="0"/>
+    <w:lsdException w:name="Colorful List Accent 4" w:semiHidden="0" w:uiPriority="72" w:unhideWhenUsed="0"/>
+    <w:lsdException w:name="Colorful Grid Accent 4" w:semiHidden="0" w:uiPriority="73" w:unhideWhenUsed="0"/>
+    <w:lsdException w:name="Light Shading Accent 5" w:semiHidden="0" w:uiPriority="60" w:unhideWhenUsed="0"/>
+    <w:lsdException w:name="Light List Accent 5" w:semiHidden="0" w:uiPriority="61" w:unhideWhenUsed="0"/>
+    <w:lsdException w:name="Light Grid Accent 5" w:semiHidden="0" w:uiPriority="62" w:unhideWhenUsed="0"/>
+    <w:lsdException w:name="Medium Shading 1 Accent 5" w:semiHidden="0" w:uiPriority="63" w:unhideWhenUsed="0"/>
+    <w:lsdException w:name="Medium Shading 2 Accent 5" w:semiHidden="0" w:uiPriority="64" w:unhideWhenUsed="0"/>
+    <w:lsdException w:name="Medium List 1 Accent 5" w:semiHidden="0" w:uiPriority="65" w:unhideWhenUsed="0"/>
+    <w:lsdException w:name="Medium List 2 Accent 5" w:semiHidden="0" w:uiPriority="66" w:unhideWhenUsed="0"/>
+    <w:lsdException w:name="Medium Grid 1 Accent 5" w:semiHidden="0" w:uiPriority="67" w:unhideWhenUsed="0"/>
+    <w:lsdException w:name="Medium Grid 2 Accent 5" w:semiHidden="0" w:uiPriority="68" w:unhideWhenUsed="0"/>
+    <w:lsdException w:name="Medium Grid 3 Accent 5" w:semiHidden="0" w:uiPriority="69" w:unhideWhenUsed="0"/>
+    <w:lsdException w:name="Dark List Accent 5" w:semiHidden="0" w:uiPriority="70" w:unhideWhenUsed="0"/>
+    <w:lsdException w:name="Colorful Shading Accent 5" w:semiHidden="0" w:uiPriority="71" w:unhideWhenUsed="0"/>
+    <w:lsdException w:name="Colorful List Accent 5" w:semiHidden="0" w:uiPriority="72" w:unhideWhenUsed="0"/>
+    <w:lsdException w:name="Colorful Grid Accent 5" w:semiHidden="0" w:uiPriority="73" w:unhideWhenUsed="0"/>
+    <w:lsdException w:name="Light Shading Accent 6" w:semiHidden="0" w:uiPriority="60" w:unhideWhenUsed="0"/>
+    <w:lsdException w:name="Light List Accent 6" w:semiHidden="0" w:uiPriority="61" w:unhideWhenUsed="0"/>
+    <w:lsdException w:name="Light Grid Accent 6" w:semiHidden="0" w:uiPriority="62" w:unhideWhenUsed="0"/>
+    <w:lsdException w:name="Medium Shading 1 Accent 6" w:semiHidden="0" w:uiPriority="63" w:unhideWhenUsed="0"/>
+    <w:lsdException w:name="Medium Shading 2 Accent 6" w:semiHidden="0" w:uiPriority="64" w:unhideWhenUsed="0"/>
+    <w:lsdException w:name="Medium List 1 Accent 6" w:semiHidden="0" w:uiPriority="65" w:unhideWhenUsed="0"/>
+    <w:lsdException w:name="Medium List 2 Accent 6" w:semiHidden="0" w:uiPriority="66" w:unhideWhenUsed="0"/>
+    <w:lsdException w:name="Medium Grid 1 Accent 6" w:semiHidden="0" w:uiPriority="67" w:unhideWhenUsed="0"/>
+    <w:lsdException w:name="Medium Grid 2 Accent 6" w:semiHidden="0" w:uiPriority="68" w:unhideWhenUsed="0"/>
+    <w:lsdException w:name="Medium Grid 3 Accent 6" w:semiHidden="0" w:uiPriority="69" w:unhideWhenUsed="0"/>
+    <w:lsdException w:name="Dark List Accent 6" w:semiHidden="0" w:uiPriority="70" w:unhideWhenUsed="0"/>
+    <w:lsdException w:name="Colorful Shading Accent 6" w:semiHidden="0" w:uiPriority="71" w:unhideWhenUsed="0"/>
+    <w:lsdException w:name="Colorful List Accent 6" w:semiHidden="0" w:uiPriority="72" w:unhideWhenUsed="0"/>
+    <w:lsdException w:name="Colorful Grid Accent 6" w:semiHidden="0" w:uiPriority="73" w:unhideWhenUsed="0"/>
+    <w:lsdException w:name="Subtle Emphasis" w:semiHidden="0" w:uiPriority="19" w:unhideWhenUsed="0" w:qFormat="1"/>
+    <w:lsdException w:name="Intense Emphasis" w:semiHidden="0" w:uiPriority="21" w:unhideWhenUsed="0" w:qFormat="1"/>
+    <w:lsdException w:name="Subtle Reference" w:semiHidden="0" w:uiPriority="31" w:unhideWhenUsed="0" w:qFormat="1"/>
+    <w:lsdException w:name="Intense Reference" w:semiHidden="0" w:uiPriority="32" w:unhideWhenUsed="0" w:qFormat="1"/>
+    <w:lsdException w:name="Book Title" w:semiHidden="0" w:uiPriority="33" w:unhideWhenUsed="0" w:qFormat="1"/>
+    <w:lsdException w:name="Bibliography" w:uiPriority="37"/>
+    <w:lsdException w:name="TOC Heading" w:uiPriority="39" w:qFormat="1"/>
+  </w:latentStyles>
+  <w:style w:type="paragraph" w:default="1" w:styleId="Normal">
+    <w:name w:val="Normal"/>
+    <w:qFormat/>
+  </w:style>
+  <w:style w:type="character" w:default="1" w:styleId="DefaultParagraphFont">
+    <w:name w:val="Default Paragraph Font"/>
+    <w:uiPriority w:val="1"/>
+    <w:semiHidden/>
+    <w:unhideWhenUsed/>
+  </w:style>
+  <w:style w:type="table" w:default="1" w:styleId="TableNormal">
+    <w:name w:val="Normal Table"/>
+    <w:uiPriority w:val="99"/>
+    <w:semiHidden/>
+    <w:unhideWhenUsed/>
+    <w:tblPr>
+      <w:tblInd w:w="0" w:type="dxa"/>
+      <w:tblCellMar>
+        <w:top w:w="0" w:type="dxa"/>
+        <w:left w:w="108" w:type="dxa"/>
+        <w:bottom w:w="0" w:type="dxa"/>
+        <w:right w:w="108" w:type="dxa"/>
+      </w:tblCellMar>
+    </w:tblPr>
+  </w:style>
+  <w:style w:type="numbering" w:default="1" w:styleId="NoList">
+    <w:name w:val="No List"/>
+    <w:uiPriority w:val="99"/>
+    <w:semiHidden/>
+    <w:unhideWhenUsed/>
   </w:style>
 </w:styles>
 </file>
@@ -927,7 +1448,7 @@
 </file>
 
 <file path=customXml/itemProps1.xml><?xml version="1.0" encoding="utf-8"?>
-<ds:datastoreItem xmlns:ds="http://schemas.openxmlformats.org/officeDocument/2006/customXml" ds:itemID="{B58CD99D-A636-4505-B8CB-D2B3A8629A7B}">
+<ds:datastoreItem xmlns:ds="http://schemas.openxmlformats.org/officeDocument/2006/customXml" ds:itemID="{631F3CF8-33B7-44FF-83E0-4FDFAD48111B}">
   <ds:schemaRefs>
     <ds:schemaRef ds:uri="http://schemas.openxmlformats.org/officeDocument/2006/bibliography"/>
   </ds:schemaRefs>

</xml_diff>

<commit_message>
Derivative on the way
</commit_message>
<xml_diff>
--- a/nmath.docx
+++ b/nmath.docx
@@ -592,6 +592,282 @@
       <w:pPr>
         <w:rPr>
           <w:rFonts w:ascii="Tahoma" w:hAnsi="Tahoma" w:cs="Tahoma"/>
+          <w:b/>
+          <w:noProof/>
+          <w:sz w:val="26"/>
+          <w:szCs w:val="26"/>
+        </w:rPr>
+      </w:pPr>
+      <w:r>
+        <w:rPr>
+          <w:rFonts w:ascii="Tahoma" w:hAnsi="Tahoma" w:cs="Tahoma"/>
+          <w:b/>
+          <w:noProof/>
+          <w:sz w:val="26"/>
+          <w:szCs w:val="26"/>
+        </w:rPr>
+        <w:t>Get normal vector of a function f</w:t>
+      </w:r>
+    </w:p>
+    <w:p>
+      <w:pPr>
+        <w:ind w:firstLine="720"/>
+        <w:rPr>
+          <w:rFonts w:ascii="Tahoma" w:hAnsi="Tahoma" w:cs="Tahoma"/>
+          <w:noProof/>
+          <w:sz w:val="26"/>
+          <w:szCs w:val="26"/>
+        </w:rPr>
+      </w:pPr>
+      <w:r>
+        <w:rPr>
+          <w:rFonts w:ascii="Tahoma" w:hAnsi="Tahoma" w:cs="Tahoma"/>
+          <w:noProof/>
+          <w:sz w:val="26"/>
+          <w:szCs w:val="26"/>
+        </w:rPr>
+        <w:t>Base on derivative of the function f, we can calc normal vector of f at specified point M on f.</w:t>
+      </w:r>
+      <w:r>
+        <w:rPr>
+          <w:rFonts w:ascii="Tahoma" w:hAnsi="Tahoma" w:cs="Tahoma"/>
+          <w:noProof/>
+          <w:sz w:val="26"/>
+          <w:szCs w:val="26"/>
+        </w:rPr>
+        <w:t xml:space="preserve"> First we determine the tangent of f at point M by:</w:t>
+      </w:r>
+    </w:p>
+    <w:p>
+      <w:pPr>
+        <w:ind w:firstLine="720"/>
+        <w:rPr>
+          <w:rFonts w:ascii="Tahoma" w:hAnsi="Tahoma" w:cs="Tahoma"/>
+          <w:noProof/>
+          <w:sz w:val="26"/>
+          <w:szCs w:val="26"/>
+        </w:rPr>
+      </w:pPr>
+      <m:oMathPara>
+        <m:oMath>
+          <m:r>
+            <w:rPr>
+              <w:rFonts w:ascii="Cambria Math" w:hAnsi="Cambria Math" w:cs="Tahoma"/>
+              <w:noProof/>
+              <w:sz w:val="26"/>
+              <w:szCs w:val="26"/>
+            </w:rPr>
+            <m:t>y=</m:t>
+          </m:r>
+          <m:sSup>
+            <m:sSupPr>
+              <m:ctrlPr>
+                <w:rPr>
+                  <w:rFonts w:ascii="Cambria Math" w:hAnsi="Cambria Math" w:cs="Tahoma"/>
+                  <w:i/>
+                  <w:noProof/>
+                  <w:sz w:val="26"/>
+                  <w:szCs w:val="26"/>
+                </w:rPr>
+              </m:ctrlPr>
+            </m:sSupPr>
+            <m:e>
+              <m:r>
+                <w:rPr>
+                  <w:rFonts w:ascii="Cambria Math" w:hAnsi="Cambria Math" w:cs="Tahoma"/>
+                  <w:noProof/>
+                  <w:sz w:val="26"/>
+                  <w:szCs w:val="26"/>
+                </w:rPr>
+                <m:t>f</m:t>
+              </m:r>
+            </m:e>
+            <m:sup>
+              <m:r>
+                <w:rPr>
+                  <w:rFonts w:ascii="Cambria Math" w:hAnsi="Cambria Math" w:cs="Tahoma"/>
+                  <w:noProof/>
+                  <w:sz w:val="26"/>
+                  <w:szCs w:val="26"/>
+                </w:rPr>
+                <m:t>'</m:t>
+              </m:r>
+            </m:sup>
+          </m:sSup>
+          <m:sSub>
+            <m:sSubPr>
+              <m:ctrlPr>
+                <w:rPr>
+                  <w:rFonts w:ascii="Cambria Math" w:hAnsi="Cambria Math" w:cs="Tahoma"/>
+                  <w:i/>
+                  <w:noProof/>
+                  <w:sz w:val="26"/>
+                  <w:szCs w:val="26"/>
+                </w:rPr>
+              </m:ctrlPr>
+            </m:sSubPr>
+            <m:e>
+              <m:r>
+                <w:rPr>
+                  <w:rFonts w:ascii="Cambria Math" w:hAnsi="Cambria Math" w:cs="Tahoma"/>
+                  <w:noProof/>
+                  <w:sz w:val="26"/>
+                  <w:szCs w:val="26"/>
+                </w:rPr>
+                <m:t>(x</m:t>
+              </m:r>
+            </m:e>
+            <m:sub>
+              <m:r>
+                <w:rPr>
+                  <w:rFonts w:ascii="Cambria Math" w:hAnsi="Cambria Math" w:cs="Tahoma"/>
+                  <w:noProof/>
+                  <w:sz w:val="26"/>
+                  <w:szCs w:val="26"/>
+                </w:rPr>
+                <m:t>0</m:t>
+              </m:r>
+            </m:sub>
+          </m:sSub>
+          <m:r>
+            <w:rPr>
+              <w:rFonts w:ascii="Cambria Math" w:hAnsi="Cambria Math" w:cs="Tahoma"/>
+              <w:noProof/>
+              <w:sz w:val="26"/>
+              <w:szCs w:val="26"/>
+            </w:rPr>
+            <m:t>)</m:t>
+          </m:r>
+          <m:d>
+            <m:dPr>
+              <m:ctrlPr>
+                <w:rPr>
+                  <w:rFonts w:ascii="Cambria Math" w:hAnsi="Cambria Math" w:cs="Tahoma"/>
+                  <w:i/>
+                  <w:noProof/>
+                  <w:sz w:val="26"/>
+                  <w:szCs w:val="26"/>
+                </w:rPr>
+              </m:ctrlPr>
+            </m:dPr>
+            <m:e>
+              <m:r>
+                <w:rPr>
+                  <w:rFonts w:ascii="Cambria Math" w:hAnsi="Cambria Math" w:cs="Tahoma"/>
+                  <w:noProof/>
+                  <w:sz w:val="26"/>
+                  <w:szCs w:val="26"/>
+                </w:rPr>
+                <m:t>x-</m:t>
+              </m:r>
+              <m:sSub>
+                <m:sSubPr>
+                  <m:ctrlPr>
+                    <w:rPr>
+                      <w:rFonts w:ascii="Cambria Math" w:hAnsi="Cambria Math" w:cs="Tahoma"/>
+                      <w:i/>
+                      <w:noProof/>
+                      <w:sz w:val="26"/>
+                      <w:szCs w:val="26"/>
+                    </w:rPr>
+                  </m:ctrlPr>
+                </m:sSubPr>
+                <m:e>
+                  <m:r>
+                    <w:rPr>
+                      <w:rFonts w:ascii="Cambria Math" w:hAnsi="Cambria Math" w:cs="Tahoma"/>
+                      <w:noProof/>
+                      <w:sz w:val="26"/>
+                      <w:szCs w:val="26"/>
+                    </w:rPr>
+                    <m:t>x</m:t>
+                  </m:r>
+                </m:e>
+                <m:sub>
+                  <m:r>
+                    <w:rPr>
+                      <w:rFonts w:ascii="Cambria Math" w:hAnsi="Cambria Math" w:cs="Tahoma"/>
+                      <w:noProof/>
+                      <w:sz w:val="26"/>
+                      <w:szCs w:val="26"/>
+                    </w:rPr>
+                    <m:t>0</m:t>
+                  </m:r>
+                </m:sub>
+              </m:sSub>
+            </m:e>
+          </m:d>
+          <m:r>
+            <w:rPr>
+              <w:rFonts w:ascii="Cambria Math" w:hAnsi="Cambria Math" w:cs="Tahoma"/>
+              <w:noProof/>
+              <w:sz w:val="26"/>
+              <w:szCs w:val="26"/>
+            </w:rPr>
+            <m:t xml:space="preserve">+ </m:t>
+          </m:r>
+          <m:sSub>
+            <m:sSubPr>
+              <m:ctrlPr>
+                <w:rPr>
+                  <w:rFonts w:ascii="Cambria Math" w:hAnsi="Cambria Math" w:cs="Tahoma"/>
+                  <w:i/>
+                  <w:noProof/>
+                  <w:sz w:val="26"/>
+                  <w:szCs w:val="26"/>
+                </w:rPr>
+              </m:ctrlPr>
+            </m:sSubPr>
+            <m:e>
+              <m:r>
+                <w:rPr>
+                  <w:rFonts w:ascii="Cambria Math" w:hAnsi="Cambria Math" w:cs="Tahoma"/>
+                  <w:noProof/>
+                  <w:sz w:val="26"/>
+                  <w:szCs w:val="26"/>
+                </w:rPr>
+                <m:t>y</m:t>
+              </m:r>
+            </m:e>
+            <m:sub>
+              <m:r>
+                <w:rPr>
+                  <w:rFonts w:ascii="Cambria Math" w:hAnsi="Cambria Math" w:cs="Tahoma"/>
+                  <w:noProof/>
+                  <w:sz w:val="26"/>
+                  <w:szCs w:val="26"/>
+                </w:rPr>
+                <m:t>0</m:t>
+              </m:r>
+            </m:sub>
+          </m:sSub>
+        </m:oMath>
+      </m:oMathPara>
+    </w:p>
+    <w:p>
+      <w:pPr>
+        <w:rPr>
+          <w:rFonts w:ascii="Tahoma" w:hAnsi="Tahoma" w:cs="Tahoma"/>
+          <w:noProof/>
+          <w:sz w:val="26"/>
+          <w:szCs w:val="26"/>
+        </w:rPr>
+      </w:pPr>
+    </w:p>
+    <w:p>
+      <w:pPr>
+        <w:rPr>
+          <w:rFonts w:ascii="Tahoma" w:hAnsi="Tahoma" w:cs="Tahoma"/>
+          <w:noProof/>
+          <w:sz w:val="26"/>
+          <w:szCs w:val="26"/>
+        </w:rPr>
+      </w:pPr>
+    </w:p>
+    <w:p>
+      <w:pPr>
+        <w:rPr>
+          <w:rFonts w:ascii="Tahoma" w:hAnsi="Tahoma" w:cs="Tahoma"/>
           <w:noProof/>
           <w:sz w:val="26"/>
           <w:szCs w:val="26"/>
@@ -614,14 +890,14 @@
         <w:tblLook w:val="04A0"/>
       </w:tblPr>
       <w:tblGrid>
-        <w:gridCol w:w="1515"/>
-        <w:gridCol w:w="3716"/>
+        <w:gridCol w:w="1188"/>
+        <w:gridCol w:w="4043"/>
         <w:gridCol w:w="4345"/>
       </w:tblGrid>
       <w:tr>
         <w:tc>
           <w:tcPr>
-            <w:tcW w:w="1818" w:type="dxa"/>
+            <w:tcW w:w="1188" w:type="dxa"/>
           </w:tcPr>
           <w:p>
             <w:pPr>
@@ -649,7 +925,7 @@
         </w:tc>
         <w:tc>
           <w:tcPr>
-            <w:tcW w:w="1890" w:type="dxa"/>
+            <w:tcW w:w="4043" w:type="dxa"/>
           </w:tcPr>
           <w:p>
             <w:pPr>
@@ -677,7 +953,7 @@
         </w:tc>
         <w:tc>
           <w:tcPr>
-            <w:tcW w:w="5868" w:type="dxa"/>
+            <w:tcW w:w="4345" w:type="dxa"/>
           </w:tcPr>
           <w:p>
             <w:pPr>
@@ -707,7 +983,7 @@
       <w:tr>
         <w:tc>
           <w:tcPr>
-            <w:tcW w:w="1818" w:type="dxa"/>
+            <w:tcW w:w="1188" w:type="dxa"/>
           </w:tcPr>
           <w:p>
             <w:pPr>
@@ -725,13 +1001,22 @@
                 <w:sz w:val="26"/>
                 <w:szCs w:val="26"/>
               </w:rPr>
-              <w:t>Void</w:t>
+              <w:t>v</w:t>
+            </w:r>
+            <w:r>
+              <w:rPr>
+                <w:rFonts w:ascii="Tahoma" w:hAnsi="Tahoma" w:cs="Tahoma"/>
+                <w:noProof/>
+                <w:sz w:val="26"/>
+                <w:szCs w:val="26"/>
+              </w:rPr>
+              <w:t>oid</w:t>
             </w:r>
           </w:p>
         </w:tc>
         <w:tc>
           <w:tcPr>
-            <w:tcW w:w="1890" w:type="dxa"/>
+            <w:tcW w:w="4043" w:type="dxa"/>
           </w:tcPr>
           <w:p>
             <w:pPr>
@@ -745,17 +1030,83 @@
             <w:r>
               <w:rPr>
                 <w:rFonts w:ascii="Tahoma" w:hAnsi="Tahoma" w:cs="Tahoma"/>
-                <w:noProof/>
-                <w:sz w:val="26"/>
-                <w:szCs w:val="26"/>
-              </w:rPr>
-              <w:t>buildCompositeCriteria(NMAST *ast, void **outCriteria)</w:t>
+                <w:b/>
+                <w:i/>
+                <w:noProof/>
+                <w:color w:val="984806" w:themeColor="accent6" w:themeShade="80"/>
+                <w:sz w:val="26"/>
+                <w:szCs w:val="26"/>
+              </w:rPr>
+              <w:t>buildCompositeCriteria</w:t>
+            </w:r>
+            <w:r>
+              <w:rPr>
+                <w:rFonts w:ascii="Tahoma" w:hAnsi="Tahoma" w:cs="Tahoma"/>
+                <w:noProof/>
+                <w:sz w:val="26"/>
+                <w:szCs w:val="26"/>
+              </w:rPr>
+              <w:t>(</w:t>
+            </w:r>
+            <w:r>
+              <w:rPr>
+                <w:rFonts w:ascii="Tahoma" w:hAnsi="Tahoma" w:cs="Tahoma"/>
+                <w:noProof/>
+                <w:sz w:val="26"/>
+                <w:szCs w:val="26"/>
+              </w:rPr>
+              <w:t xml:space="preserve">const </w:t>
+            </w:r>
+            <w:r>
+              <w:rPr>
+                <w:rFonts w:ascii="Tahoma" w:hAnsi="Tahoma" w:cs="Tahoma"/>
+                <w:noProof/>
+                <w:sz w:val="26"/>
+                <w:szCs w:val="26"/>
+              </w:rPr>
+              <w:t xml:space="preserve">NMAST *ast, </w:t>
+            </w:r>
+            <w:r>
+              <w:rPr>
+                <w:rFonts w:ascii="Tahoma" w:hAnsi="Tahoma" w:cs="Tahoma"/>
+                <w:noProof/>
+                <w:sz w:val="26"/>
+                <w:szCs w:val="26"/>
+              </w:rPr>
+              <w:t xml:space="preserve">const char *vars, int varCount, </w:t>
+            </w:r>
+            <w:r>
+              <w:rPr>
+                <w:rFonts w:ascii="Tahoma" w:hAnsi="Tahoma" w:cs="Tahoma"/>
+                <w:noProof/>
+                <w:sz w:val="26"/>
+                <w:szCs w:val="26"/>
+              </w:rPr>
+              <w:t>OutBuiltCriteria</w:t>
+            </w:r>
+            <w:r>
+              <w:rPr>
+                <w:rFonts w:ascii="Tahoma" w:hAnsi="Tahoma" w:cs="Tahoma"/>
+                <w:noProof/>
+                <w:sz w:val="26"/>
+                <w:szCs w:val="26"/>
+              </w:rPr>
+              <w:t xml:space="preserve"> </w:t>
+            </w:r>
+            <w:r>
+              <w:rPr>
+                <w:rFonts w:ascii="Tahoma" w:hAnsi="Tahoma" w:cs="Tahoma"/>
+                <w:noProof/>
+                <w:sz w:val="26"/>
+                <w:szCs w:val="26"/>
+              </w:rPr>
+              <w:t>**outCriteria)</w:t>
             </w:r>
           </w:p>
         </w:tc>
         <w:tc>
           <w:tcPr>
-            <w:tcW w:w="5868" w:type="dxa"/>
+            <w:tcW w:w="4345" w:type="dxa"/>
           </w:tcPr>
           <w:p>
             <w:pPr>
@@ -773,7 +1124,25 @@
                 <w:sz w:val="26"/>
                 <w:szCs w:val="26"/>
               </w:rPr>
-              <w:t>Convert a NMAST tree into CompositeCriteria</w:t>
+              <w:t xml:space="preserve">Convert a NMAST tree into </w:t>
+            </w:r>
+            <w:r>
+              <w:rPr>
+                <w:rFonts w:ascii="Tahoma" w:hAnsi="Tahoma" w:cs="Tahoma"/>
+                <w:noProof/>
+                <w:sz w:val="26"/>
+                <w:szCs w:val="26"/>
+              </w:rPr>
+              <w:t>a c</w:t>
+            </w:r>
+            <w:r>
+              <w:rPr>
+                <w:rFonts w:ascii="Tahoma" w:hAnsi="Tahoma" w:cs="Tahoma"/>
+                <w:noProof/>
+                <w:sz w:val="26"/>
+                <w:szCs w:val="26"/>
+              </w:rPr>
+              <w:t>riteria</w:t>
             </w:r>
             <w:r>
               <w:rPr>
@@ -790,7 +1159,7 @@
       <w:tr>
         <w:tc>
           <w:tcPr>
-            <w:tcW w:w="1818" w:type="dxa"/>
+            <w:tcW w:w="1188" w:type="dxa"/>
           </w:tcPr>
           <w:p>
             <w:pPr>
@@ -805,7 +1174,7 @@
         </w:tc>
         <w:tc>
           <w:tcPr>
-            <w:tcW w:w="1890" w:type="dxa"/>
+            <w:tcW w:w="4043" w:type="dxa"/>
           </w:tcPr>
           <w:p>
             <w:pPr>
@@ -820,7 +1189,7 @@
         </w:tc>
         <w:tc>
           <w:tcPr>
-            <w:tcW w:w="5868" w:type="dxa"/>
+            <w:tcW w:w="4345" w:type="dxa"/>
           </w:tcPr>
           <w:p>
             <w:pPr>
@@ -837,7 +1206,7 @@
       <w:tr>
         <w:tc>
           <w:tcPr>
-            <w:tcW w:w="1818" w:type="dxa"/>
+            <w:tcW w:w="1188" w:type="dxa"/>
           </w:tcPr>
           <w:p>
             <w:pPr>
@@ -852,7 +1221,7 @@
         </w:tc>
         <w:tc>
           <w:tcPr>
-            <w:tcW w:w="1890" w:type="dxa"/>
+            <w:tcW w:w="4043" w:type="dxa"/>
           </w:tcPr>
           <w:p>
             <w:pPr>
@@ -867,7 +1236,7 @@
         </w:tc>
         <w:tc>
           <w:tcPr>
-            <w:tcW w:w="5868" w:type="dxa"/>
+            <w:tcW w:w="4345" w:type="dxa"/>
           </w:tcPr>
           <w:p>
             <w:pPr>
@@ -884,7 +1253,7 @@
       <w:tr>
         <w:tc>
           <w:tcPr>
-            <w:tcW w:w="1818" w:type="dxa"/>
+            <w:tcW w:w="1188" w:type="dxa"/>
           </w:tcPr>
           <w:p>
             <w:pPr>
@@ -899,7 +1268,7 @@
         </w:tc>
         <w:tc>
           <w:tcPr>
-            <w:tcW w:w="1890" w:type="dxa"/>
+            <w:tcW w:w="4043" w:type="dxa"/>
           </w:tcPr>
           <w:p>
             <w:pPr>
@@ -914,7 +1283,7 @@
         </w:tc>
         <w:tc>
           <w:tcPr>
-            <w:tcW w:w="5868" w:type="dxa"/>
+            <w:tcW w:w="4345" w:type="dxa"/>
           </w:tcPr>
           <w:p>
             <w:pPr>
@@ -931,7 +1300,7 @@
       <w:tr>
         <w:tc>
           <w:tcPr>
-            <w:tcW w:w="1818" w:type="dxa"/>
+            <w:tcW w:w="1188" w:type="dxa"/>
           </w:tcPr>
           <w:p>
             <w:pPr>
@@ -946,7 +1315,7 @@
         </w:tc>
         <w:tc>
           <w:tcPr>
-            <w:tcW w:w="1890" w:type="dxa"/>
+            <w:tcW w:w="4043" w:type="dxa"/>
           </w:tcPr>
           <w:p>
             <w:pPr>
@@ -961,7 +1330,7 @@
         </w:tc>
         <w:tc>
           <w:tcPr>
-            <w:tcW w:w="5868" w:type="dxa"/>
+            <w:tcW w:w="4345" w:type="dxa"/>
           </w:tcPr>
           <w:p>
             <w:pPr>
@@ -978,7 +1347,7 @@
       <w:tr>
         <w:tc>
           <w:tcPr>
-            <w:tcW w:w="1818" w:type="dxa"/>
+            <w:tcW w:w="1188" w:type="dxa"/>
           </w:tcPr>
           <w:p>
             <w:pPr>
@@ -993,7 +1362,7 @@
         </w:tc>
         <w:tc>
           <w:tcPr>
-            <w:tcW w:w="1890" w:type="dxa"/>
+            <w:tcW w:w="4043" w:type="dxa"/>
           </w:tcPr>
           <w:p>
             <w:pPr>
@@ -1008,7 +1377,7 @@
         </w:tc>
         <w:tc>
           <w:tcPr>
-            <w:tcW w:w="5868" w:type="dxa"/>
+            <w:tcW w:w="4345" w:type="dxa"/>
           </w:tcPr>
           <w:p>
             <w:pPr>
@@ -1025,7 +1394,7 @@
       <w:tr>
         <w:tc>
           <w:tcPr>
-            <w:tcW w:w="1818" w:type="dxa"/>
+            <w:tcW w:w="1188" w:type="dxa"/>
           </w:tcPr>
           <w:p>
             <w:pPr>
@@ -1040,7 +1409,7 @@
         </w:tc>
         <w:tc>
           <w:tcPr>
-            <w:tcW w:w="1890" w:type="dxa"/>
+            <w:tcW w:w="4043" w:type="dxa"/>
           </w:tcPr>
           <w:p>
             <w:pPr>
@@ -1055,7 +1424,7 @@
         </w:tc>
         <w:tc>
           <w:tcPr>
-            <w:tcW w:w="5868" w:type="dxa"/>
+            <w:tcW w:w="4345" w:type="dxa"/>
           </w:tcPr>
           <w:p>
             <w:pPr>

</xml_diff>